<commit_message>
Atas - ENTREGA 3
</commit_message>
<xml_diff>
--- a/Entregas/Entrega_3/Atas/Ata - Reunião 02.docx
+++ b/Entregas/Entrega_3/Atas/Ata - Reunião 02.docx
@@ -495,8 +495,18 @@
           <w:sz w:val="24"/>
           <w:szCs w:val="24"/>
         </w:rPr>
-        <w:t xml:space="preserve"> Online (via Discord</w:t>
-      </w:r>
+        <w:t xml:space="preserve"> Online (via </w:t>
+      </w:r>
+      <w:proofErr w:type="spellStart"/>
+      <w:r>
+        <w:rPr>
+          <w:rFonts w:asciiTheme="majorHAnsi" w:hAnsiTheme="majorHAnsi" w:cstheme="majorHAnsi"/>
+          <w:sz w:val="24"/>
+          <w:szCs w:val="24"/>
+        </w:rPr>
+        <w:t>Discord</w:t>
+      </w:r>
+      <w:proofErr w:type="spellEnd"/>
       <w:r>
         <w:rPr>
           <w:rFonts w:asciiTheme="majorHAnsi" w:hAnsiTheme="majorHAnsi" w:cstheme="majorHAnsi"/>
@@ -666,8 +676,18 @@
           <w:rFonts w:asciiTheme="majorHAnsi" w:hAnsiTheme="majorHAnsi" w:cstheme="majorHAnsi"/>
           <w:sz w:val="24"/>
           <w:szCs w:val="24"/>
-        </w:rPr>
-        <w:t>00</w:t>
+          <w:u w:val="single"/>
+        </w:rPr>
+        <w:t>3</w:t>
+      </w:r>
+      <w:r>
+        <w:rPr>
+          <w:rFonts w:asciiTheme="majorHAnsi" w:hAnsiTheme="majorHAnsi" w:cstheme="majorHAnsi"/>
+          <w:sz w:val="24"/>
+          <w:szCs w:val="24"/>
+          <w:u w:val="single"/>
+        </w:rPr>
+        <w:t>0</w:t>
       </w:r>
     </w:p>
     <w:p>
@@ -745,18 +765,90 @@
           <w:sz w:val="24"/>
           <w:szCs w:val="24"/>
         </w:rPr>
-        <w:t>TO DO</w:t>
-      </w:r>
-    </w:p>
-    <w:p>
-      <w:pPr>
-        <w:shd w:val="clear" w:color="auto" w:fill="FFFFFF"/>
-        <w:rPr>
-          <w:rFonts w:asciiTheme="majorHAnsi" w:hAnsiTheme="majorHAnsi" w:cstheme="majorHAnsi"/>
-          <w:sz w:val="24"/>
-          <w:szCs w:val="24"/>
-        </w:rPr>
-      </w:pPr>
+        <w:t>Análise critica e construção dos diagramas de atividades e estados.</w:t>
+      </w:r>
+    </w:p>
+    <w:p>
+      <w:pPr>
+        <w:pStyle w:val="PargrafodaLista"/>
+        <w:numPr>
+          <w:ilvl w:val="0"/>
+          <w:numId w:val="1"/>
+        </w:numPr>
+        <w:shd w:val="clear" w:color="auto" w:fill="FFFFFF"/>
+        <w:spacing w:line="600" w:lineRule="auto"/>
+        <w:rPr>
+          <w:rFonts w:asciiTheme="majorHAnsi" w:hAnsiTheme="majorHAnsi" w:cstheme="majorHAnsi"/>
+          <w:sz w:val="24"/>
+          <w:szCs w:val="24"/>
+        </w:rPr>
+      </w:pPr>
+      <w:r>
+        <w:rPr>
+          <w:rFonts w:asciiTheme="majorHAnsi" w:hAnsiTheme="majorHAnsi" w:cstheme="majorHAnsi"/>
+          <w:sz w:val="24"/>
+          <w:szCs w:val="24"/>
+        </w:rPr>
+        <w:t xml:space="preserve">Melhoria e ajustes nos </w:t>
+      </w:r>
+      <w:proofErr w:type="spellStart"/>
+      <w:r>
+        <w:rPr>
+          <w:rFonts w:asciiTheme="majorHAnsi" w:hAnsiTheme="majorHAnsi" w:cstheme="majorHAnsi"/>
+          <w:sz w:val="24"/>
+          <w:szCs w:val="24"/>
+        </w:rPr>
+        <w:t>mokups</w:t>
+      </w:r>
+      <w:proofErr w:type="spellEnd"/>
+      <w:r>
+        <w:rPr>
+          <w:rFonts w:asciiTheme="majorHAnsi" w:hAnsiTheme="majorHAnsi" w:cstheme="majorHAnsi"/>
+          <w:sz w:val="24"/>
+          <w:szCs w:val="24"/>
+        </w:rPr>
+        <w:t xml:space="preserve"> de acordo com alterações sugeridas pelo grupo.</w:t>
+      </w:r>
+    </w:p>
+    <w:p>
+      <w:pPr>
+        <w:pStyle w:val="PargrafodaLista"/>
+        <w:numPr>
+          <w:ilvl w:val="0"/>
+          <w:numId w:val="1"/>
+        </w:numPr>
+        <w:shd w:val="clear" w:color="auto" w:fill="FFFFFF"/>
+        <w:spacing w:line="600" w:lineRule="auto"/>
+        <w:rPr>
+          <w:rFonts w:asciiTheme="majorHAnsi" w:hAnsiTheme="majorHAnsi" w:cstheme="majorHAnsi"/>
+          <w:sz w:val="24"/>
+          <w:szCs w:val="24"/>
+        </w:rPr>
+      </w:pPr>
+      <w:r>
+        <w:rPr>
+          <w:rFonts w:asciiTheme="majorHAnsi" w:hAnsiTheme="majorHAnsi" w:cstheme="majorHAnsi"/>
+          <w:sz w:val="24"/>
+          <w:szCs w:val="24"/>
+        </w:rPr>
+        <w:t xml:space="preserve"> Discussão de grupo em </w:t>
+      </w:r>
+      <w:r>
+        <w:rPr>
+          <w:rFonts w:asciiTheme="majorHAnsi" w:hAnsiTheme="majorHAnsi" w:cstheme="majorHAnsi"/>
+          <w:sz w:val="24"/>
+          <w:szCs w:val="24"/>
+        </w:rPr>
+        <w:t>relação</w:t>
+      </w:r>
+      <w:r>
+        <w:rPr>
+          <w:rFonts w:asciiTheme="majorHAnsi" w:hAnsiTheme="majorHAnsi" w:cstheme="majorHAnsi"/>
+          <w:sz w:val="24"/>
+          <w:szCs w:val="24"/>
+        </w:rPr>
+        <w:t xml:space="preserve"> a  como fazer o diagrama de sequência por ecrã.</w:t>
+      </w:r>
     </w:p>
     <w:p>
       <w:pPr>

</xml_diff>